<commit_message>
Alterações na documentação da implantação
</commit_message>
<xml_diff>
--- a/Desenvolvimento/5.Implantacao/AGP - Guia de Implantação.docx
+++ b/Desenvolvimento/5.Implantacao/AGP - Guia de Implantação.docx
@@ -376,7 +376,18 @@
                                     <w:szCs w:val="32"/>
                                     <w:lang w:val="pt-PT"/>
                                   </w:rPr>
-                                  <w:t>1.0</w:t>
+                                  <w:t>1.</w:t>
+                                </w:r>
+                                <w:r>
+                                  <w:rPr>
+                                    <w:rFonts w:ascii="Segoe UI" w:hAnsi="Segoe UI" w:cs="Segoe UI"/>
+                                    <w:b w:val="0"/>
+                                    <w:color w:val="1D1B11" w:themeColor="background2" w:themeShade="1A"/>
+                                    <w:sz w:val="32"/>
+                                    <w:szCs w:val="32"/>
+                                    <w:lang w:val="pt-PT"/>
+                                  </w:rPr>
+                                  <w:t>1</w:t>
                                 </w:r>
                                 <w:r>
                                   <w:rPr>
@@ -487,7 +498,18 @@
                               <w:szCs w:val="32"/>
                               <w:lang w:val="pt-PT"/>
                             </w:rPr>
-                            <w:t>1.0</w:t>
+                            <w:t>1.</w:t>
+                          </w:r>
+                          <w:r>
+                            <w:rPr>
+                              <w:rFonts w:ascii="Segoe UI" w:hAnsi="Segoe UI" w:cs="Segoe UI"/>
+                              <w:b w:val="0"/>
+                              <w:color w:val="1D1B11" w:themeColor="background2" w:themeShade="1A"/>
+                              <w:sz w:val="32"/>
+                              <w:szCs w:val="32"/>
+                              <w:lang w:val="pt-PT"/>
+                            </w:rPr>
+                            <w:t>1</w:t>
                           </w:r>
                           <w:r>
                             <w:rPr>
@@ -1028,6 +1050,25 @@
           </w:tcPr>
           <w:p>
             <w:pPr>
+              <w:rPr>
+                <w:lang w:val="en-US"/>
+              </w:rPr>
+            </w:pPr>
+            <w:r>
+              <w:t>05</w:t>
+            </w:r>
+            <w:r>
+              <w:t>/1</w:t>
+            </w:r>
+            <w:r>
+              <w:t>2</w:t>
+            </w:r>
+            <w:r>
+              <w:t>/2024</w:t>
+            </w:r>
+          </w:p>
+          <w:p>
+            <w:pPr>
               <w:jc w:val="left"/>
             </w:pPr>
           </w:p>
@@ -1040,6 +1081,9 @@
             <w:pPr>
               <w:jc w:val="left"/>
             </w:pPr>
+            <w:r>
+              <w:t>1.1</w:t>
+            </w:r>
           </w:p>
         </w:tc>
         <w:tc>
@@ -1050,6 +1094,9 @@
             <w:pPr>
               <w:jc w:val="left"/>
             </w:pPr>
+            <w:r>
+              <w:t>Adição das formas de instalar os softwares necessários para execução do projeto no ambiente de implantação</w:t>
+            </w:r>
           </w:p>
         </w:tc>
         <w:tc>
@@ -1060,6 +1107,9 @@
             <w:pPr>
               <w:jc w:val="left"/>
             </w:pPr>
+            <w:r>
+              <w:t>Pedro Lemos Flores do Prado</w:t>
+            </w:r>
           </w:p>
         </w:tc>
       </w:tr>
@@ -1971,23 +2021,7 @@
     </w:p>
     <w:p>
       <w:r>
-        <w:t xml:space="preserve">Para implantar o projeto, é necessário anteriormente fazer a instalação do </w:t>
-      </w:r>
-      <w:proofErr w:type="spellStart"/>
-      <w:r>
-        <w:t>Mysql</w:t>
-      </w:r>
-      <w:proofErr w:type="spellEnd"/>
-      <w:r>
-        <w:t xml:space="preserve">, do Java e JDK e do </w:t>
-      </w:r>
-      <w:proofErr w:type="spellStart"/>
-      <w:r>
-        <w:t>NodeJS</w:t>
-      </w:r>
-      <w:proofErr w:type="spellEnd"/>
-      <w:r>
-        <w:t xml:space="preserve"> no ambiente de implantação para que a aplicação consiga funcionar sem problemas.</w:t>
+        <w:t>Para implantar o projeto, é necessário anteriormente fazer a instalação do Mysql, do Java e JDK e do NodeJS no ambiente de implantação para que a aplicação consiga funcionar sem problemas.</w:t>
       </w:r>
     </w:p>
     <w:p>
@@ -2054,15 +2088,7 @@
     </w:p>
     <w:p>
       <w:r>
-        <w:t>-</w:t>
-      </w:r>
-      <w:proofErr w:type="spellStart"/>
-      <w:r>
-        <w:t>Mysql</w:t>
-      </w:r>
-      <w:proofErr w:type="spellEnd"/>
-      <w:r>
-        <w:t>;</w:t>
+        <w:t>-Mysql;</w:t>
       </w:r>
     </w:p>
     <w:p>
@@ -2209,10 +2235,359 @@
     <w:p/>
     <w:p>
       <w:r>
-        <w:t xml:space="preserve">Para implantar o Backend do projeto é necessário realizar a </w:t>
-      </w:r>
+        <w:t>Para implantar o Backend do projeto</w:t>
+      </w:r>
+      <w:r>
+        <w:t xml:space="preserve">, é preciso realizar a instalação primeiramente do </w:t>
+      </w:r>
+      <w:r>
+        <w:t>MySQL</w:t>
+      </w:r>
+      <w:r>
+        <w:t xml:space="preserve"> no ambiente de implantação, que pode ser feito da seguinte maneira no Linux:</w:t>
+      </w:r>
+    </w:p>
+    <w:p/>
+    <w:p>
+      <w:pPr>
+        <w:rPr>
+          <w:lang w:val="en-US"/>
+        </w:rPr>
+      </w:pPr>
       <w:proofErr w:type="spellStart"/>
       <w:r>
+        <w:rPr>
+          <w:lang w:val="en-US"/>
+        </w:rPr>
+        <w:t>sudo</w:t>
+      </w:r>
+      <w:proofErr w:type="spellEnd"/>
+      <w:r>
+        <w:rPr>
+          <w:lang w:val="en-US"/>
+        </w:rPr>
+        <w:t xml:space="preserve"> apt install mysql-server</w:t>
+      </w:r>
+    </w:p>
+    <w:p>
+      <w:pPr>
+        <w:rPr>
+          <w:lang w:val="en-US"/>
+        </w:rPr>
+      </w:pPr>
+    </w:p>
+    <w:p>
+      <w:r>
+        <w:t>Ou no MacOS</w:t>
+      </w:r>
+      <w:r>
+        <w:t xml:space="preserve"> utilizando o link e instalando o </w:t>
+      </w:r>
+      <w:r>
+        <w:t>MySQL</w:t>
+      </w:r>
+      <w:r>
+        <w:t xml:space="preserve"> Community GPL</w:t>
+      </w:r>
+      <w:r>
+        <w:t>:</w:t>
+      </w:r>
+    </w:p>
+    <w:p/>
+    <w:p>
+      <w:hyperlink r:id="rId10" w:history="1">
+        <w:r>
+          <w:rPr>
+            <w:rStyle w:val="Hyperlink"/>
+          </w:rPr>
+          <w:t>https://www.mysql.com/downloads/</w:t>
+        </w:r>
+      </w:hyperlink>
+    </w:p>
+    <w:p/>
+    <w:p>
+      <w:r>
+        <w:t>Ou no Windows utilizando o instalador no link:</w:t>
+      </w:r>
+    </w:p>
+    <w:p/>
+    <w:p>
+      <w:hyperlink r:id="rId11" w:history="1">
+        <w:r>
+          <w:rPr>
+            <w:rStyle w:val="Hyperlink"/>
+          </w:rPr>
+          <w:t>https://dev.mysql.com/downloads/installer/</w:t>
+        </w:r>
+      </w:hyperlink>
+      <w:r>
+        <w:t xml:space="preserve"> </w:t>
+      </w:r>
+    </w:p>
+    <w:p/>
+    <w:p/>
+    <w:p>
+      <w:r>
+        <w:t>No Windows e Mac, c</w:t>
+      </w:r>
+      <w:r>
+        <w:t>onfigurar o perfil administrador do banco como</w:t>
+      </w:r>
+      <w:r>
+        <w:t xml:space="preserve"> usuário</w:t>
+      </w:r>
+      <w:r>
+        <w:t xml:space="preserve"> root e a senha 12341234</w:t>
+      </w:r>
+      <w:r>
+        <w:t xml:space="preserve"> durante a instalação, no Linux, digite os seguintes comandos para realizar essa operação:</w:t>
+      </w:r>
+    </w:p>
+    <w:p/>
+    <w:p>
+      <w:pPr>
+        <w:rPr>
+          <w:lang w:val="en-US"/>
+        </w:rPr>
+      </w:pPr>
+      <w:proofErr w:type="spellStart"/>
+      <w:r>
+        <w:rPr>
+          <w:lang w:val="en-US"/>
+        </w:rPr>
+        <w:t>sudo</w:t>
+      </w:r>
+      <w:proofErr w:type="spellEnd"/>
+      <w:r>
+        <w:rPr>
+          <w:lang w:val="en-US"/>
+        </w:rPr>
+        <w:t xml:space="preserve"> mysql</w:t>
+      </w:r>
+    </w:p>
+    <w:p>
+      <w:pPr>
+        <w:rPr>
+          <w:lang w:val="en-US"/>
+        </w:rPr>
+      </w:pPr>
+      <w:r>
+        <w:rPr>
+          <w:lang w:val="en-US"/>
+        </w:rPr>
+        <w:t>ALTER USER '</w:t>
+      </w:r>
+      <w:proofErr w:type="spellStart"/>
+      <w:r>
+        <w:rPr>
+          <w:lang w:val="en-US"/>
+        </w:rPr>
+        <w:t>root'@'localhost</w:t>
+      </w:r>
+      <w:proofErr w:type="spellEnd"/>
+      <w:r>
+        <w:rPr>
+          <w:lang w:val="en-US"/>
+        </w:rPr>
+        <w:t xml:space="preserve">' IDENTIFIED WITH </w:t>
+      </w:r>
+      <w:proofErr w:type="spellStart"/>
+      <w:r>
+        <w:rPr>
+          <w:lang w:val="en-US"/>
+        </w:rPr>
+        <w:t>mysql_native_password</w:t>
+      </w:r>
+      <w:proofErr w:type="spellEnd"/>
+      <w:r>
+        <w:rPr>
+          <w:lang w:val="en-US"/>
+        </w:rPr>
+        <w:t xml:space="preserve"> BY '</w:t>
+      </w:r>
+      <w:r>
+        <w:rPr>
+          <w:lang w:val="en-US"/>
+        </w:rPr>
+        <w:t>12341234</w:t>
+      </w:r>
+      <w:proofErr w:type="gramStart"/>
+      <w:r>
+        <w:rPr>
+          <w:lang w:val="en-US"/>
+        </w:rPr>
+        <w:t>';</w:t>
+      </w:r>
+      <w:proofErr w:type="gramEnd"/>
+    </w:p>
+    <w:p>
+      <w:pPr>
+        <w:rPr>
+          <w:lang w:val="en-US"/>
+        </w:rPr>
+      </w:pPr>
+    </w:p>
+    <w:p>
+      <w:pPr>
+        <w:rPr>
+          <w:lang w:val="en-US"/>
+        </w:rPr>
+      </w:pPr>
+    </w:p>
+    <w:p>
+      <w:r>
+        <w:t>Após essa instalação</w:t>
+      </w:r>
+      <w:r>
+        <w:t xml:space="preserve"> e configuração</w:t>
+      </w:r>
+      <w:r>
+        <w:t xml:space="preserve">, é preciso acessar o MySQL na máquina e configurar o </w:t>
+      </w:r>
+      <w:proofErr w:type="spellStart"/>
+      <w:r>
+        <w:t>database</w:t>
+      </w:r>
+      <w:proofErr w:type="spellEnd"/>
+      <w:r>
+        <w:t xml:space="preserve"> do projeto, com os seguintes comandos:</w:t>
+      </w:r>
+    </w:p>
+    <w:p/>
+    <w:p>
+      <w:r>
+        <w:t>mysql -u root -p</w:t>
+      </w:r>
+      <w:r>
+        <w:t xml:space="preserve"> (após e</w:t>
+      </w:r>
+      <w:r>
+        <w:t>sse comando inserir a senha 12341234)</w:t>
+      </w:r>
+    </w:p>
+    <w:p>
+      <w:r>
+        <w:t xml:space="preserve">CREATE DATABASE </w:t>
+      </w:r>
+      <w:proofErr w:type="spellStart"/>
+      <w:r>
+        <w:t>agendareact</w:t>
+      </w:r>
+      <w:proofErr w:type="spellEnd"/>
+      <w:r>
+        <w:t>;</w:t>
+      </w:r>
+    </w:p>
+    <w:p/>
+    <w:p>
+      <w:r>
+        <w:t>E pronto, se tudo ocorreu corretamente o banco de dados do projeto foi criado com sucesso.</w:t>
+      </w:r>
+    </w:p>
+    <w:p/>
+    <w:p>
+      <w:r>
+        <w:t>Para continuar a implantação, é</w:t>
+      </w:r>
+      <w:r>
+        <w:t xml:space="preserve"> necessário realizar a </w:t>
+      </w:r>
+      <w:r>
+        <w:t>instalação do Java e do JDK, que podem ser feitos das seguintes maneiras:</w:t>
+      </w:r>
+    </w:p>
+    <w:p/>
+    <w:p>
+      <w:r>
+        <w:t>Linux:</w:t>
+      </w:r>
+    </w:p>
+    <w:p/>
+    <w:p>
+      <w:proofErr w:type="spellStart"/>
+      <w:r>
+        <w:t>sudo</w:t>
+      </w:r>
+      <w:proofErr w:type="spellEnd"/>
+      <w:r>
+        <w:t xml:space="preserve"> </w:t>
+      </w:r>
+      <w:proofErr w:type="spellStart"/>
+      <w:r>
+        <w:t>apt</w:t>
+      </w:r>
+      <w:proofErr w:type="spellEnd"/>
+      <w:r>
+        <w:t xml:space="preserve"> </w:t>
+      </w:r>
+      <w:proofErr w:type="spellStart"/>
+      <w:r>
+        <w:t>install</w:t>
+      </w:r>
+      <w:proofErr w:type="spellEnd"/>
+      <w:r>
+        <w:t xml:space="preserve"> default-</w:t>
+      </w:r>
+      <w:proofErr w:type="spellStart"/>
+      <w:r>
+        <w:t>jdk</w:t>
+      </w:r>
+      <w:proofErr w:type="spellEnd"/>
+    </w:p>
+    <w:p/>
+    <w:p>
+      <w:r>
+        <w:t>MacOS:</w:t>
+      </w:r>
+    </w:p>
+    <w:p/>
+    <w:p>
+      <w:proofErr w:type="spellStart"/>
+      <w:r>
+        <w:t>brew</w:t>
+      </w:r>
+      <w:proofErr w:type="spellEnd"/>
+      <w:r>
+        <w:t xml:space="preserve"> </w:t>
+      </w:r>
+      <w:proofErr w:type="spellStart"/>
+      <w:r>
+        <w:t>install</w:t>
+      </w:r>
+      <w:proofErr w:type="spellEnd"/>
+      <w:r>
+        <w:t xml:space="preserve"> </w:t>
+      </w:r>
+      <w:proofErr w:type="spellStart"/>
+      <w:r>
+        <w:t>java</w:t>
+      </w:r>
+      <w:proofErr w:type="spellEnd"/>
+    </w:p>
+    <w:p/>
+    <w:p>
+      <w:r>
+        <w:t>Windows, seguir o tutorial do link a seguir:</w:t>
+      </w:r>
+    </w:p>
+    <w:p/>
+    <w:p>
+      <w:hyperlink r:id="rId12" w:history="1">
+        <w:r>
+          <w:rPr>
+            <w:rStyle w:val="Hyperlink"/>
+          </w:rPr>
+          <w:t>https://medium.com/@joze-rocha/como-instalar-o-jdk-java-development-kit-no-windows-cf2b49d77634</w:t>
+        </w:r>
+      </w:hyperlink>
+    </w:p>
+    <w:p/>
+    <w:p>
+      <w:r>
+        <w:t xml:space="preserve">Com o Java instalado, é necessário a realização do </w:t>
+      </w:r>
+      <w:proofErr w:type="spellStart"/>
+      <w:r>
         <w:t>package</w:t>
       </w:r>
       <w:proofErr w:type="spellEnd"/>
@@ -2227,6 +2602,9 @@
       <w:r>
         <w:t>, para isso é necessária a execução do comando</w:t>
       </w:r>
+      <w:r>
+        <w:t>:</w:t>
+      </w:r>
     </w:p>
     <w:p/>
     <w:p>
@@ -2271,7 +2649,19 @@
       </w:r>
       <w:proofErr w:type="spellEnd"/>
       <w:r>
-        <w:t xml:space="preserve"> ter sido criado, é necessário jogá-lo para o ambiente de implantação que será utilizado (AWS e afins) e instalar o JDK neste local. Após isso, basta executá-lo usando o comando:</w:t>
+        <w:t xml:space="preserve"> ter sido criado, é necessário </w:t>
+      </w:r>
+      <w:r>
+        <w:t>transferi-lo</w:t>
+      </w:r>
+      <w:r>
+        <w:t xml:space="preserve"> para o ambiente de implantação que será utilizado (AWS e afins) e instalar o JDK</w:t>
+      </w:r>
+      <w:r>
+        <w:t xml:space="preserve"> e o Mysql</w:t>
+      </w:r>
+      <w:r>
+        <w:t xml:space="preserve"> neste local. Após isso, basta executá-lo usando o comando:</w:t>
       </w:r>
     </w:p>
     <w:p/>
@@ -2307,174 +2697,298 @@
           <w:b/>
           <w:bCs/>
         </w:rPr>
-        <w:t xml:space="preserve">Implantação do </w:t>
-      </w:r>
+        <w:t>Implantação do Frontend:</w:t>
+      </w:r>
+    </w:p>
+    <w:p/>
+    <w:p>
+      <w:r>
+        <w:t xml:space="preserve">Para implantar o </w:t>
+      </w:r>
+      <w:r>
+        <w:t>Frontend</w:t>
+      </w:r>
+      <w:r>
+        <w:t xml:space="preserve"> é preciso, no ambiente de implantação instalar o </w:t>
+      </w:r>
+      <w:r>
+        <w:t>NodeJS, que pode ser feito da seguinte maneira:</w:t>
+      </w:r>
+    </w:p>
+    <w:p/>
+    <w:p>
+      <w:r>
+        <w:t>Linux:</w:t>
+      </w:r>
+    </w:p>
+    <w:p/>
+    <w:p>
       <w:proofErr w:type="spellStart"/>
       <w:r>
-        <w:rPr>
-          <w:b/>
-          <w:bCs/>
-        </w:rPr>
-        <w:t>Frontend</w:t>
+        <w:t>sudo</w:t>
       </w:r>
       <w:proofErr w:type="spellEnd"/>
       <w:r>
-        <w:rPr>
-          <w:b/>
-          <w:bCs/>
-        </w:rPr>
+        <w:t xml:space="preserve"> </w:t>
+      </w:r>
+      <w:proofErr w:type="spellStart"/>
+      <w:r>
+        <w:t>apt</w:t>
+      </w:r>
+      <w:proofErr w:type="spellEnd"/>
+      <w:r>
+        <w:t xml:space="preserve"> </w:t>
+      </w:r>
+      <w:proofErr w:type="spellStart"/>
+      <w:r>
+        <w:t>install</w:t>
+      </w:r>
+      <w:proofErr w:type="spellEnd"/>
+      <w:r>
+        <w:t xml:space="preserve"> </w:t>
+      </w:r>
+      <w:proofErr w:type="spellStart"/>
+      <w:r>
+        <w:t>nodejs</w:t>
+      </w:r>
+      <w:proofErr w:type="spellEnd"/>
+    </w:p>
+    <w:p/>
+    <w:p>
+      <w:r>
+        <w:t>MacOS:</w:t>
+      </w:r>
+    </w:p>
+    <w:p/>
+    <w:p>
+      <w:proofErr w:type="spellStart"/>
+      <w:r>
+        <w:t>brew</w:t>
+      </w:r>
+      <w:proofErr w:type="spellEnd"/>
+      <w:r>
+        <w:t xml:space="preserve"> </w:t>
+      </w:r>
+      <w:proofErr w:type="spellStart"/>
+      <w:r>
+        <w:t>install</w:t>
+      </w:r>
+      <w:proofErr w:type="spellEnd"/>
+      <w:r>
+        <w:t xml:space="preserve"> node</w:t>
+      </w:r>
+    </w:p>
+    <w:p/>
+    <w:p>
+      <w:r>
+        <w:t>Windows, utilizando o instalador no link:</w:t>
+      </w:r>
+    </w:p>
+    <w:p/>
+    <w:p>
+      <w:r>
+        <w:t>https://nodejs.org/en/download/package-manager</w:t>
+      </w:r>
+    </w:p>
+    <w:p/>
+    <w:p>
+      <w:r>
+        <w:t>Após sua instalação é preciso executar o seguinte comando no ambiente</w:t>
+      </w:r>
+      <w:r>
+        <w:t xml:space="preserve"> de implantação</w:t>
+      </w:r>
+      <w:r>
         <w:t>:</w:t>
       </w:r>
     </w:p>
     <w:p/>
     <w:p>
-      <w:r>
-        <w:t xml:space="preserve">Para implantar o </w:t>
-      </w:r>
       <w:proofErr w:type="spellStart"/>
       <w:r>
+        <w:t>Npx</w:t>
+      </w:r>
+      <w:proofErr w:type="spellEnd"/>
+      <w:r>
+        <w:t xml:space="preserve"> </w:t>
+      </w:r>
+      <w:proofErr w:type="spellStart"/>
+      <w:r>
+        <w:t>create</w:t>
+      </w:r>
+      <w:proofErr w:type="spellEnd"/>
+      <w:r>
+        <w:t>-</w:t>
+      </w:r>
+      <w:proofErr w:type="spellStart"/>
+      <w:r>
+        <w:t>react</w:t>
+      </w:r>
+      <w:proofErr w:type="spellEnd"/>
+      <w:r>
+        <w:t xml:space="preserve">-app </w:t>
+      </w:r>
+      <w:proofErr w:type="spellStart"/>
+      <w:r>
         <w:t>frontend</w:t>
       </w:r>
       <w:proofErr w:type="spellEnd"/>
-      <w:r>
-        <w:t xml:space="preserve"> é preciso, no ambiente de implantação instalar o </w:t>
+    </w:p>
+    <w:p/>
+    <w:p>
+      <w:r>
+        <w:t>Com esse comando ele c</w:t>
+      </w:r>
+      <w:r>
+        <w:t xml:space="preserve">ria o app do </w:t>
       </w:r>
       <w:proofErr w:type="spellStart"/>
       <w:r>
-        <w:t>nodejs</w:t>
+        <w:t>react</w:t>
       </w:r>
       <w:proofErr w:type="spellEnd"/>
       <w:r>
-        <w:t>. Após sua instalação é preciso executar o seguinte comando no ambiente:</w:t>
-      </w:r>
-    </w:p>
-    <w:p/>
-    <w:p>
+        <w:t xml:space="preserve"> no ambiente, agora é preciso </w:t>
+      </w:r>
+      <w:r>
+        <w:t>transferir</w:t>
+      </w:r>
+      <w:r>
+        <w:t xml:space="preserve"> os diretórios </w:t>
+      </w:r>
       <w:proofErr w:type="spellStart"/>
       <w:r>
-        <w:t>Npx</w:t>
+        <w:t>public</w:t>
       </w:r>
       <w:proofErr w:type="spellEnd"/>
       <w:r>
+        <w:t xml:space="preserve"> e </w:t>
+      </w:r>
+      <w:proofErr w:type="spellStart"/>
+      <w:r>
+        <w:t>src</w:t>
+      </w:r>
+      <w:proofErr w:type="spellEnd"/>
+      <w:r>
+        <w:t xml:space="preserve"> localizados na pasta</w:t>
+      </w:r>
+      <w:r>
         <w:t xml:space="preserve"> </w:t>
       </w:r>
+      <w:r>
+        <w:t xml:space="preserve">AGP\Desenvolvimento\3.Implementacao\Agenda </w:t>
+      </w:r>
       <w:proofErr w:type="spellStart"/>
       <w:r>
-        <w:t>create</w:t>
+        <w:t>React</w:t>
       </w:r>
       <w:proofErr w:type="spellEnd"/>
       <w:r>
-        <w:t>-</w:t>
+        <w:t xml:space="preserve"> dentro do diretório </w:t>
       </w:r>
       <w:proofErr w:type="spellStart"/>
       <w:r>
-        <w:t>react</w:t>
+        <w:t>frontend</w:t>
       </w:r>
       <w:proofErr w:type="spellEnd"/>
       <w:r>
-        <w:t xml:space="preserve">-app </w:t>
+        <w:t xml:space="preserve"> criado.</w:t>
+      </w:r>
+    </w:p>
+    <w:p/>
+    <w:p>
+      <w:r>
+        <w:t xml:space="preserve">Agora é preciso navegar até o arquivo configServer.js em </w:t>
+      </w:r>
+      <w:r>
+        <w:t xml:space="preserve">AGP\Desenvolvimento\3.Implementacao\Agenda </w:t>
       </w:r>
       <w:proofErr w:type="spellStart"/>
       <w:r>
+        <w:t>React</w:t>
+      </w:r>
+      <w:proofErr w:type="spellEnd"/>
+      <w:r>
+        <w:t>\</w:t>
+      </w:r>
+      <w:proofErr w:type="spellStart"/>
+      <w:r>
+        <w:t>src</w:t>
+      </w:r>
+      <w:proofErr w:type="spellEnd"/>
+      <w:r>
+        <w:t xml:space="preserve"> e abri-lo para modificar a constante </w:t>
+      </w:r>
+      <w:r>
+        <w:t>serverAddress</w:t>
+      </w:r>
+      <w:r>
+        <w:t xml:space="preserve"> com o endereço ip do Backend para se conectar a ele.</w:t>
+      </w:r>
+    </w:p>
+    <w:p/>
+    <w:p>
+      <w:r>
+        <w:t>Com isso</w:t>
+      </w:r>
+      <w:r>
+        <w:t xml:space="preserve"> feito,</w:t>
+      </w:r>
+      <w:r>
+        <w:t xml:space="preserve"> </w:t>
+      </w:r>
+      <w:r>
+        <w:t>é preciso</w:t>
+      </w:r>
+      <w:r>
+        <w:t xml:space="preserve"> </w:t>
+      </w:r>
+      <w:r>
+        <w:t>digitar</w:t>
+      </w:r>
+      <w:r>
+        <w:t xml:space="preserve"> o seguinte comando para executar o </w:t>
+      </w:r>
+      <w:proofErr w:type="spellStart"/>
+      <w:r>
         <w:t>frontend</w:t>
       </w:r>
       <w:proofErr w:type="spellEnd"/>
-    </w:p>
-    <w:p/>
-    <w:p>
-      <w:r>
-        <w:t>Com esse comando ele c</w:t>
-      </w:r>
-      <w:r>
-        <w:t xml:space="preserve">ria o app do </w:t>
-      </w:r>
+      <w:r>
+        <w:t>:</w:t>
+      </w:r>
+    </w:p>
+    <w:p/>
+    <w:p>
       <w:proofErr w:type="spellStart"/>
       <w:r>
-        <w:t>react</w:t>
+        <w:t>Npm</w:t>
       </w:r>
       <w:proofErr w:type="spellEnd"/>
       <w:r>
-        <w:t xml:space="preserve"> no ambiente, agora é preciso jogar os diretórios </w:t>
+        <w:t xml:space="preserve"> start</w:t>
+      </w:r>
+    </w:p>
+    <w:p/>
+    <w:p>
+      <w:r>
+        <w:t>Se tudo ocorreu corretamente e o servidor do Backend estiver funcionando ao mesmo tempo,</w:t>
+      </w:r>
+      <w:r>
+        <w:t xml:space="preserve"> o servidor do </w:t>
       </w:r>
       <w:proofErr w:type="spellStart"/>
       <w:r>
-        <w:t>public</w:t>
+        <w:t>frontend</w:t>
       </w:r>
       <w:proofErr w:type="spellEnd"/>
       <w:r>
-        <w:t xml:space="preserve"> e </w:t>
-      </w:r>
-      <w:proofErr w:type="spellStart"/>
-      <w:r>
-        <w:t>src</w:t>
-      </w:r>
-      <w:proofErr w:type="spellEnd"/>
-      <w:r>
-        <w:t xml:space="preserve"> localizados na pasta</w:t>
-      </w:r>
-      <w:r>
-        <w:t xml:space="preserve"> </w:t>
-      </w:r>
-      <w:r>
-        <w:t xml:space="preserve">AGP\Desenvolvimento\3.Implementacao\Agenda </w:t>
-      </w:r>
-      <w:proofErr w:type="spellStart"/>
-      <w:r>
-        <w:t>React</w:t>
-      </w:r>
-      <w:proofErr w:type="spellEnd"/>
-      <w:r>
-        <w:t xml:space="preserve"> dentro do diretório </w:t>
-      </w:r>
-      <w:proofErr w:type="spellStart"/>
-      <w:r>
-        <w:t>frontend</w:t>
-      </w:r>
-      <w:proofErr w:type="spellEnd"/>
-      <w:r>
-        <w:t xml:space="preserve"> criado.</w:t>
-      </w:r>
-    </w:p>
-    <w:p/>
-    <w:p>
-      <w:r>
-        <w:t xml:space="preserve">Com isso basta dar o seguinte comando para executar o </w:t>
-      </w:r>
-      <w:proofErr w:type="spellStart"/>
-      <w:r>
-        <w:t>frontend</w:t>
-      </w:r>
-      <w:proofErr w:type="spellEnd"/>
-      <w:r>
-        <w:t>:</w:t>
-      </w:r>
-    </w:p>
-    <w:p/>
-    <w:p>
-      <w:proofErr w:type="spellStart"/>
-      <w:r>
-        <w:t>Npm</w:t>
-      </w:r>
-      <w:proofErr w:type="spellEnd"/>
-      <w:r>
-        <w:t xml:space="preserve"> start</w:t>
-      </w:r>
-    </w:p>
-    <w:p/>
-    <w:p>
-      <w:r>
-        <w:t xml:space="preserve">Com isso o servidor do </w:t>
-      </w:r>
-      <w:proofErr w:type="spellStart"/>
-      <w:r>
-        <w:t>frontend</w:t>
-      </w:r>
-      <w:proofErr w:type="spellEnd"/>
-      <w:r>
         <w:t xml:space="preserve"> deve ter executado com sucesso</w:t>
       </w:r>
-    </w:p>
-    <w:p/>
+      <w:r>
+        <w:t>.</w:t>
+      </w:r>
+    </w:p>
     <w:p/>
     <w:p>
       <w:pPr>
@@ -2512,42 +3026,26 @@
     </w:p>
     <w:p>
       <w:r>
-        <w:t xml:space="preserve">- </w:t>
+        <w:t>- Mysql para criação e manutenção do banco de dados do projeto</w:t>
+      </w:r>
+    </w:p>
+    <w:p>
+      <w:r>
+        <w:t xml:space="preserve">- NodeJS para a execução e manutenção do </w:t>
       </w:r>
       <w:proofErr w:type="spellStart"/>
       <w:r>
-        <w:t>Mysql</w:t>
+        <w:t>frontend</w:t>
       </w:r>
       <w:proofErr w:type="spellEnd"/>
       <w:r>
-        <w:t xml:space="preserve"> para criação e manutenção do banco de dados do projeto</w:t>
-      </w:r>
-    </w:p>
-    <w:p>
-      <w:r>
-        <w:t xml:space="preserve">- </w:t>
-      </w:r>
-      <w:proofErr w:type="spellStart"/>
-      <w:r>
-        <w:t>NodeJS</w:t>
-      </w:r>
-      <w:proofErr w:type="spellEnd"/>
-      <w:r>
-        <w:t xml:space="preserve"> para a execução e manutenção do </w:t>
-      </w:r>
-      <w:proofErr w:type="spellStart"/>
-      <w:r>
-        <w:t>frontend</w:t>
-      </w:r>
-      <w:proofErr w:type="spellEnd"/>
-      <w:r>
         <w:t xml:space="preserve"> do projeto.</w:t>
       </w:r>
     </w:p>
     <w:p/>
     <w:sectPr>
-      <w:headerReference w:type="default" r:id="rId10"/>
-      <w:footerReference w:type="default" r:id="rId11"/>
+      <w:headerReference w:type="default" r:id="rId13"/>
+      <w:footerReference w:type="default" r:id="rId14"/>
       <w:pgSz w:w="11907" w:h="16840" w:code="9"/>
       <w:pgMar w:top="851" w:right="851" w:bottom="851" w:left="1418" w:header="851" w:footer="851" w:gutter="0"/>
       <w:cols w:space="708"/>
@@ -2807,7 +3305,7 @@
             </w:sdtPr>
             <w:sdtContent>
               <w:r>
-                <w:t>Versão &lt;1.0&gt;</w:t>
+                <w:t>Versão &lt;1.1&gt;</w:t>
               </w:r>
             </w:sdtContent>
           </w:sdt>
@@ -3042,7 +3540,7 @@
               <v:shape id="_x0000_i1025" type="#_x0000_t75" style="width:61.5pt;height:34.5pt">
                 <v:imagedata r:id="rId1" o:title=""/>
               </v:shape>
-              <o:OLEObject Type="Embed" ProgID="Word.Picture.8" ShapeID="_x0000_i1025" DrawAspect="Content" ObjectID="_1794327811" r:id="rId2"/>
+              <o:OLEObject Type="Embed" ProgID="Word.Picture.8" ShapeID="_x0000_i1025" DrawAspect="Content" ObjectID="_1794919590" r:id="rId2"/>
             </w:object>
           </w:r>
         </w:p>
@@ -3173,6 +3671,119 @@
 <file path=word/numbering.xml><?xml version="1.0" encoding="utf-8"?>
 <w:numbering xmlns:wpc="http://schemas.microsoft.com/office/word/2010/wordprocessingCanvas" xmlns:cx="http://schemas.microsoft.com/office/drawing/2014/chartex" xmlns:cx1="http://schemas.microsoft.com/office/drawing/2015/9/8/chartex" xmlns:cx2="http://schemas.microsoft.com/office/drawing/2015/10/21/chartex" xmlns:cx3="http://schemas.microsoft.com/office/drawing/2016/5/9/chartex" xmlns:cx4="http://schemas.microsoft.com/office/drawing/2016/5/10/chartex" xmlns:cx5="http://schemas.microsoft.com/office/drawing/2016/5/11/chartex" xmlns:cx6="http://schemas.microsoft.com/office/drawing/2016/5/12/chartex" xmlns:cx7="http://schemas.microsoft.com/office/drawing/2016/5/13/chartex" xmlns:cx8="http://schemas.microsoft.com/office/drawing/2016/5/14/chartex" xmlns:mc="http://schemas.openxmlformats.org/markup-compatibility/2006" xmlns:aink="http://schemas.microsoft.com/office/drawing/2016/ink" xmlns:am3d="http://schemas.microsoft.com/office/drawing/2017/model3d" xmlns:o="urn:schemas-microsoft-com:office:office" xmlns:oel="http://schemas.microsoft.com/office/2019/extlst" xmlns:r="http://schemas.openxmlformats.org/officeDocument/2006/relationships" xmlns:m="http://schemas.openxmlformats.org/officeDocument/2006/math" xmlns:v="urn:schemas-microsoft-com:vml" xmlns:wp14="http://schemas.microsoft.com/office/word/2010/wordprocessingDrawing" xmlns:wp="http://schemas.openxmlformats.org/drawingml/2006/wordprocessingDrawing" xmlns:w10="urn:schemas-microsoft-com:office:word" xmlns:w="http://schemas.openxmlformats.org/wordprocessingml/2006/main" xmlns:w14="http://schemas.microsoft.com/office/word/2010/wordml" xmlns:w15="http://schemas.microsoft.com/office/word/2012/wordml" xmlns:w16cex="http://schemas.microsoft.com/office/word/2018/wordml/cex" xmlns:w16cid="http://schemas.microsoft.com/office/word/2016/wordml/cid" xmlns:w16="http://schemas.microsoft.com/office/word/2018/wordml" xmlns:w16du="http://schemas.microsoft.com/office/word/2023/wordml/word16du" xmlns:w16sdtdh="http://schemas.microsoft.com/office/word/2020/wordml/sdtdatahash" xmlns:w16se="http://schemas.microsoft.com/office/word/2015/wordml/symex" xmlns:wpg="http://schemas.microsoft.com/office/word/2010/wordprocessingGroup" xmlns:wpi="http://schemas.microsoft.com/office/word/2010/wordprocessingInk" xmlns:wne="http://schemas.microsoft.com/office/word/2006/wordml" xmlns:wps="http://schemas.microsoft.com/office/word/2010/wordprocessingShape" mc:Ignorable="w14 w15 w16se w16cid w16 w16cex w16sdtdh w16du wp14">
   <w:abstractNum w:abstractNumId="0" w15:restartNumberingAfterBreak="0">
+    <w:nsid w:val="2ED26BA7"/>
+    <w:multiLevelType w:val="multilevel"/>
+    <w:tmpl w:val="704804C2"/>
+    <w:lvl w:ilvl="0">
+      <w:start w:val="1"/>
+      <w:numFmt w:val="decimal"/>
+      <w:lvlText w:val="%1."/>
+      <w:lvlJc w:val="left"/>
+      <w:pPr>
+        <w:tabs>
+          <w:tab w:val="num" w:pos="720"/>
+        </w:tabs>
+        <w:ind w:left="720" w:hanging="360"/>
+      </w:pPr>
+    </w:lvl>
+    <w:lvl w:ilvl="1" w:tentative="1">
+      <w:start w:val="1"/>
+      <w:numFmt w:val="decimal"/>
+      <w:lvlText w:val="%2."/>
+      <w:lvlJc w:val="left"/>
+      <w:pPr>
+        <w:tabs>
+          <w:tab w:val="num" w:pos="1440"/>
+        </w:tabs>
+        <w:ind w:left="1440" w:hanging="360"/>
+      </w:pPr>
+    </w:lvl>
+    <w:lvl w:ilvl="2" w:tentative="1">
+      <w:start w:val="1"/>
+      <w:numFmt w:val="decimal"/>
+      <w:lvlText w:val="%3."/>
+      <w:lvlJc w:val="left"/>
+      <w:pPr>
+        <w:tabs>
+          <w:tab w:val="num" w:pos="2160"/>
+        </w:tabs>
+        <w:ind w:left="2160" w:hanging="360"/>
+      </w:pPr>
+    </w:lvl>
+    <w:lvl w:ilvl="3" w:tentative="1">
+      <w:start w:val="1"/>
+      <w:numFmt w:val="decimal"/>
+      <w:lvlText w:val="%4."/>
+      <w:lvlJc w:val="left"/>
+      <w:pPr>
+        <w:tabs>
+          <w:tab w:val="num" w:pos="2880"/>
+        </w:tabs>
+        <w:ind w:left="2880" w:hanging="360"/>
+      </w:pPr>
+    </w:lvl>
+    <w:lvl w:ilvl="4" w:tentative="1">
+      <w:start w:val="1"/>
+      <w:numFmt w:val="decimal"/>
+      <w:lvlText w:val="%5."/>
+      <w:lvlJc w:val="left"/>
+      <w:pPr>
+        <w:tabs>
+          <w:tab w:val="num" w:pos="3600"/>
+        </w:tabs>
+        <w:ind w:left="3600" w:hanging="360"/>
+      </w:pPr>
+    </w:lvl>
+    <w:lvl w:ilvl="5" w:tentative="1">
+      <w:start w:val="1"/>
+      <w:numFmt w:val="decimal"/>
+      <w:lvlText w:val="%6."/>
+      <w:lvlJc w:val="left"/>
+      <w:pPr>
+        <w:tabs>
+          <w:tab w:val="num" w:pos="4320"/>
+        </w:tabs>
+        <w:ind w:left="4320" w:hanging="360"/>
+      </w:pPr>
+    </w:lvl>
+    <w:lvl w:ilvl="6" w:tentative="1">
+      <w:start w:val="1"/>
+      <w:numFmt w:val="decimal"/>
+      <w:lvlText w:val="%7."/>
+      <w:lvlJc w:val="left"/>
+      <w:pPr>
+        <w:tabs>
+          <w:tab w:val="num" w:pos="5040"/>
+        </w:tabs>
+        <w:ind w:left="5040" w:hanging="360"/>
+      </w:pPr>
+    </w:lvl>
+    <w:lvl w:ilvl="7" w:tentative="1">
+      <w:start w:val="1"/>
+      <w:numFmt w:val="decimal"/>
+      <w:lvlText w:val="%8."/>
+      <w:lvlJc w:val="left"/>
+      <w:pPr>
+        <w:tabs>
+          <w:tab w:val="num" w:pos="5760"/>
+        </w:tabs>
+        <w:ind w:left="5760" w:hanging="360"/>
+      </w:pPr>
+    </w:lvl>
+    <w:lvl w:ilvl="8" w:tentative="1">
+      <w:start w:val="1"/>
+      <w:numFmt w:val="decimal"/>
+      <w:lvlText w:val="%9."/>
+      <w:lvlJc w:val="left"/>
+      <w:pPr>
+        <w:tabs>
+          <w:tab w:val="num" w:pos="6480"/>
+        </w:tabs>
+        <w:ind w:left="6480" w:hanging="360"/>
+      </w:pPr>
+    </w:lvl>
+  </w:abstractNum>
+  <w:abstractNum w:abstractNumId="1" w15:restartNumberingAfterBreak="0">
     <w:nsid w:val="3A21441E"/>
     <w:multiLevelType w:val="hybridMultilevel"/>
     <w:tmpl w:val="E9CA8CF8"/>
@@ -3289,7 +3900,209 @@
       </w:pPr>
     </w:lvl>
   </w:abstractNum>
-  <w:abstractNum w:abstractNumId="1" w15:restartNumberingAfterBreak="0">
+  <w:abstractNum w:abstractNumId="2" w15:restartNumberingAfterBreak="0">
+    <w:nsid w:val="4BC225C0"/>
+    <w:multiLevelType w:val="multilevel"/>
+    <w:tmpl w:val="D34C8866"/>
+    <w:lvl w:ilvl="0">
+      <w:start w:val="1"/>
+      <w:numFmt w:val="decimal"/>
+      <w:lvlText w:val="%1."/>
+      <w:lvlJc w:val="left"/>
+      <w:pPr>
+        <w:tabs>
+          <w:tab w:val="num" w:pos="720"/>
+        </w:tabs>
+        <w:ind w:left="720" w:hanging="360"/>
+      </w:pPr>
+    </w:lvl>
+    <w:lvl w:ilvl="1" w:tentative="1">
+      <w:start w:val="1"/>
+      <w:numFmt w:val="decimal"/>
+      <w:lvlText w:val="%2."/>
+      <w:lvlJc w:val="left"/>
+      <w:pPr>
+        <w:tabs>
+          <w:tab w:val="num" w:pos="1440"/>
+        </w:tabs>
+        <w:ind w:left="1440" w:hanging="360"/>
+      </w:pPr>
+    </w:lvl>
+    <w:lvl w:ilvl="2" w:tentative="1">
+      <w:start w:val="1"/>
+      <w:numFmt w:val="decimal"/>
+      <w:lvlText w:val="%3."/>
+      <w:lvlJc w:val="left"/>
+      <w:pPr>
+        <w:tabs>
+          <w:tab w:val="num" w:pos="2160"/>
+        </w:tabs>
+        <w:ind w:left="2160" w:hanging="360"/>
+      </w:pPr>
+    </w:lvl>
+    <w:lvl w:ilvl="3" w:tentative="1">
+      <w:start w:val="1"/>
+      <w:numFmt w:val="decimal"/>
+      <w:lvlText w:val="%4."/>
+      <w:lvlJc w:val="left"/>
+      <w:pPr>
+        <w:tabs>
+          <w:tab w:val="num" w:pos="2880"/>
+        </w:tabs>
+        <w:ind w:left="2880" w:hanging="360"/>
+      </w:pPr>
+    </w:lvl>
+    <w:lvl w:ilvl="4" w:tentative="1">
+      <w:start w:val="1"/>
+      <w:numFmt w:val="decimal"/>
+      <w:lvlText w:val="%5."/>
+      <w:lvlJc w:val="left"/>
+      <w:pPr>
+        <w:tabs>
+          <w:tab w:val="num" w:pos="3600"/>
+        </w:tabs>
+        <w:ind w:left="3600" w:hanging="360"/>
+      </w:pPr>
+    </w:lvl>
+    <w:lvl w:ilvl="5" w:tentative="1">
+      <w:start w:val="1"/>
+      <w:numFmt w:val="decimal"/>
+      <w:lvlText w:val="%6."/>
+      <w:lvlJc w:val="left"/>
+      <w:pPr>
+        <w:tabs>
+          <w:tab w:val="num" w:pos="4320"/>
+        </w:tabs>
+        <w:ind w:left="4320" w:hanging="360"/>
+      </w:pPr>
+    </w:lvl>
+    <w:lvl w:ilvl="6" w:tentative="1">
+      <w:start w:val="1"/>
+      <w:numFmt w:val="decimal"/>
+      <w:lvlText w:val="%7."/>
+      <w:lvlJc w:val="left"/>
+      <w:pPr>
+        <w:tabs>
+          <w:tab w:val="num" w:pos="5040"/>
+        </w:tabs>
+        <w:ind w:left="5040" w:hanging="360"/>
+      </w:pPr>
+    </w:lvl>
+    <w:lvl w:ilvl="7" w:tentative="1">
+      <w:start w:val="1"/>
+      <w:numFmt w:val="decimal"/>
+      <w:lvlText w:val="%8."/>
+      <w:lvlJc w:val="left"/>
+      <w:pPr>
+        <w:tabs>
+          <w:tab w:val="num" w:pos="5760"/>
+        </w:tabs>
+        <w:ind w:left="5760" w:hanging="360"/>
+      </w:pPr>
+    </w:lvl>
+    <w:lvl w:ilvl="8" w:tentative="1">
+      <w:start w:val="1"/>
+      <w:numFmt w:val="decimal"/>
+      <w:lvlText w:val="%9."/>
+      <w:lvlJc w:val="left"/>
+      <w:pPr>
+        <w:tabs>
+          <w:tab w:val="num" w:pos="6480"/>
+        </w:tabs>
+        <w:ind w:left="6480" w:hanging="360"/>
+      </w:pPr>
+    </w:lvl>
+  </w:abstractNum>
+  <w:abstractNum w:abstractNumId="3" w15:restartNumberingAfterBreak="0">
+    <w:nsid w:val="6EB5668E"/>
+    <w:multiLevelType w:val="hybridMultilevel"/>
+    <w:tmpl w:val="002C07C0"/>
+    <w:lvl w:ilvl="0" w:tplc="0416000F">
+      <w:start w:val="1"/>
+      <w:numFmt w:val="decimal"/>
+      <w:lvlText w:val="%1."/>
+      <w:lvlJc w:val="left"/>
+      <w:pPr>
+        <w:ind w:left="720" w:hanging="360"/>
+      </w:pPr>
+      <w:rPr>
+        <w:rFonts w:hint="default"/>
+      </w:rPr>
+    </w:lvl>
+    <w:lvl w:ilvl="1" w:tplc="04160019" w:tentative="1">
+      <w:start w:val="1"/>
+      <w:numFmt w:val="lowerLetter"/>
+      <w:lvlText w:val="%2."/>
+      <w:lvlJc w:val="left"/>
+      <w:pPr>
+        <w:ind w:left="1440" w:hanging="360"/>
+      </w:pPr>
+    </w:lvl>
+    <w:lvl w:ilvl="2" w:tplc="0416001B" w:tentative="1">
+      <w:start w:val="1"/>
+      <w:numFmt w:val="lowerRoman"/>
+      <w:lvlText w:val="%3."/>
+      <w:lvlJc w:val="right"/>
+      <w:pPr>
+        <w:ind w:left="2160" w:hanging="180"/>
+      </w:pPr>
+    </w:lvl>
+    <w:lvl w:ilvl="3" w:tplc="0416000F" w:tentative="1">
+      <w:start w:val="1"/>
+      <w:numFmt w:val="decimal"/>
+      <w:lvlText w:val="%4."/>
+      <w:lvlJc w:val="left"/>
+      <w:pPr>
+        <w:ind w:left="2880" w:hanging="360"/>
+      </w:pPr>
+    </w:lvl>
+    <w:lvl w:ilvl="4" w:tplc="04160019" w:tentative="1">
+      <w:start w:val="1"/>
+      <w:numFmt w:val="lowerLetter"/>
+      <w:lvlText w:val="%5."/>
+      <w:lvlJc w:val="left"/>
+      <w:pPr>
+        <w:ind w:left="3600" w:hanging="360"/>
+      </w:pPr>
+    </w:lvl>
+    <w:lvl w:ilvl="5" w:tplc="0416001B" w:tentative="1">
+      <w:start w:val="1"/>
+      <w:numFmt w:val="lowerRoman"/>
+      <w:lvlText w:val="%6."/>
+      <w:lvlJc w:val="right"/>
+      <w:pPr>
+        <w:ind w:left="4320" w:hanging="180"/>
+      </w:pPr>
+    </w:lvl>
+    <w:lvl w:ilvl="6" w:tplc="0416000F" w:tentative="1">
+      <w:start w:val="1"/>
+      <w:numFmt w:val="decimal"/>
+      <w:lvlText w:val="%7."/>
+      <w:lvlJc w:val="left"/>
+      <w:pPr>
+        <w:ind w:left="5040" w:hanging="360"/>
+      </w:pPr>
+    </w:lvl>
+    <w:lvl w:ilvl="7" w:tplc="04160019" w:tentative="1">
+      <w:start w:val="1"/>
+      <w:numFmt w:val="lowerLetter"/>
+      <w:lvlText w:val="%8."/>
+      <w:lvlJc w:val="left"/>
+      <w:pPr>
+        <w:ind w:left="5760" w:hanging="360"/>
+      </w:pPr>
+    </w:lvl>
+    <w:lvl w:ilvl="8" w:tplc="0416001B" w:tentative="1">
+      <w:start w:val="1"/>
+      <w:numFmt w:val="lowerRoman"/>
+      <w:lvlText w:val="%9."/>
+      <w:lvlJc w:val="right"/>
+      <w:pPr>
+        <w:ind w:left="6480" w:hanging="180"/>
+      </w:pPr>
+    </w:lvl>
+  </w:abstractNum>
+  <w:abstractNum w:abstractNumId="4" w15:restartNumberingAfterBreak="0">
     <w:nsid w:val="73F37BFE"/>
     <w:multiLevelType w:val="hybridMultilevel"/>
     <w:tmpl w:val="0ACCA8CA"/>
@@ -3430,7 +4243,7 @@
       </w:rPr>
     </w:lvl>
   </w:abstractNum>
-  <w:abstractNum w:abstractNumId="2" w15:restartNumberingAfterBreak="0">
+  <w:abstractNum w:abstractNumId="5" w15:restartNumberingAfterBreak="0">
     <w:nsid w:val="775133A1"/>
     <w:multiLevelType w:val="multilevel"/>
     <w:tmpl w:val="16C277CA"/>
@@ -3567,30 +4380,39 @@
     </w:lvl>
   </w:abstractNum>
   <w:num w:numId="1" w16cid:durableId="472020111">
+    <w:abstractNumId w:val="4"/>
+  </w:num>
+  <w:num w:numId="2" w16cid:durableId="1574243295">
+    <w:abstractNumId w:val="5"/>
+  </w:num>
+  <w:num w:numId="3" w16cid:durableId="1135223693">
+    <w:abstractNumId w:val="5"/>
+  </w:num>
+  <w:num w:numId="4" w16cid:durableId="372778858">
+    <w:abstractNumId w:val="4"/>
+  </w:num>
+  <w:num w:numId="5" w16cid:durableId="751967972">
+    <w:abstractNumId w:val="5"/>
+  </w:num>
+  <w:num w:numId="6" w16cid:durableId="775637460">
+    <w:abstractNumId w:val="5"/>
+  </w:num>
+  <w:num w:numId="7" w16cid:durableId="1177575169">
+    <w:abstractNumId w:val="5"/>
+  </w:num>
+  <w:num w:numId="8" w16cid:durableId="820315818">
+    <w:abstractNumId w:val="5"/>
+  </w:num>
+  <w:num w:numId="9" w16cid:durableId="899293100">
     <w:abstractNumId w:val="1"/>
   </w:num>
-  <w:num w:numId="2" w16cid:durableId="1574243295">
+  <w:num w:numId="10" w16cid:durableId="435828465">
+    <w:abstractNumId w:val="3"/>
+  </w:num>
+  <w:num w:numId="11" w16cid:durableId="386104751">
     <w:abstractNumId w:val="2"/>
   </w:num>
-  <w:num w:numId="3" w16cid:durableId="1135223693">
-    <w:abstractNumId w:val="2"/>
-  </w:num>
-  <w:num w:numId="4" w16cid:durableId="372778858">
-    <w:abstractNumId w:val="1"/>
-  </w:num>
-  <w:num w:numId="5" w16cid:durableId="751967972">
-    <w:abstractNumId w:val="2"/>
-  </w:num>
-  <w:num w:numId="6" w16cid:durableId="775637460">
-    <w:abstractNumId w:val="2"/>
-  </w:num>
-  <w:num w:numId="7" w16cid:durableId="1177575169">
-    <w:abstractNumId w:val="2"/>
-  </w:num>
-  <w:num w:numId="8" w16cid:durableId="820315818">
-    <w:abstractNumId w:val="2"/>
-  </w:num>
-  <w:num w:numId="9" w16cid:durableId="899293100">
+  <w:num w:numId="12" w16cid:durableId="1929844588">
     <w:abstractNumId w:val="0"/>
   </w:num>
   <w:numIdMacAtCleanup w:val="9"/>
@@ -3989,7 +4811,7 @@
   <w:style w:type="paragraph" w:default="1" w:styleId="Normal">
     <w:name w:val="Normal"/>
     <w:qFormat/>
-    <w:rsid w:val="00B37BFD"/>
+    <w:rsid w:val="00EC4826"/>
     <w:pPr>
       <w:jc w:val="both"/>
     </w:pPr>
@@ -4174,7 +4996,6 @@
   <w:style w:type="character" w:default="1" w:styleId="Fontepargpadro">
     <w:name w:val="Default Paragraph Font"/>
     <w:uiPriority w:val="1"/>
-    <w:semiHidden/>
     <w:unhideWhenUsed/>
   </w:style>
   <w:style w:type="table" w:default="1" w:styleId="Tabelanormal">
@@ -4432,6 +5253,29 @@
       <w:color w:val="808080"/>
     </w:rPr>
   </w:style>
+  <w:style w:type="character" w:styleId="MenoPendente">
+    <w:name w:val="Unresolved Mention"/>
+    <w:basedOn w:val="Fontepargpadro"/>
+    <w:uiPriority w:val="99"/>
+    <w:semiHidden/>
+    <w:unhideWhenUsed/>
+    <w:rsid w:val="00A2673B"/>
+    <w:rPr>
+      <w:color w:val="605E5C"/>
+      <w:shd w:val="clear" w:color="auto" w:fill="E1DFDD"/>
+    </w:rPr>
+  </w:style>
+  <w:style w:type="paragraph" w:styleId="PargrafodaLista">
+    <w:name w:val="List Paragraph"/>
+    <w:basedOn w:val="Normal"/>
+    <w:uiPriority w:val="34"/>
+    <w:qFormat/>
+    <w:rsid w:val="00A2673B"/>
+    <w:pPr>
+      <w:ind w:left="720"/>
+      <w:contextualSpacing/>
+    </w:pPr>
+  </w:style>
 </w:styles>
 </file>
 
@@ -4599,10 +5443,9 @@
     <w:altName w:val="ＭＳ 明朝"/>
     <w:panose1 w:val="02020609040205080304"/>
     <w:charset w:val="80"/>
-    <w:family w:val="roman"/>
-    <w:notTrueType/>
+    <w:family w:val="modern"/>
     <w:pitch w:val="fixed"/>
-    <w:sig w:usb0="00000000" w:usb1="08070000" w:usb2="00000010" w:usb3="00000000" w:csb0="00020000" w:csb1="00000000"/>
+    <w:sig w:usb0="E00002FF" w:usb1="6AC7FDFB" w:usb2="08000012" w:usb3="00000000" w:csb0="0002009F" w:csb1="00000000"/>
   </w:font>
   <w:font w:name="Arial Unicode MS">
     <w:panose1 w:val="020B0604020202020204"/>
@@ -4666,7 +5509,9 @@
     <w:rsidRoot w:val="00502F3F"/>
     <w:rsid w:val="00502F3F"/>
     <w:rsid w:val="00697044"/>
+    <w:rsid w:val="00746C35"/>
     <w:rsid w:val="007512B9"/>
+    <w:rsid w:val="00A803D6"/>
     <w:rsid w:val="00EA7C96"/>
     <w:rsid w:val="00FE2260"/>
   </w:rsids>

</xml_diff>